<commit_message>
debug:desired pos can increased ok
</commit_message>
<xml_diff>
--- a/kdl使用方法小结.docx
+++ b/kdl使用方法小结.docx
@@ -3593,18 +3593,16 @@
         <w:rPr/>
         <w:t>I am using the widely used </w:t>
       </w:r>
-      <w:hyperlink r:id="rId10">
-        <w:r>
-          <w:rPr>
-            <w:rStyle w:val="Internet"/>
-            <w:strike w:val="false"/>
-            <w:dstrike w:val="false"/>
-            <w:u w:val="none"/>
-            <w:effect w:val="none"/>
-          </w:rPr>
-          <w:t>Denavit-Hartenberg convention</w:t>
-        </w:r>
-      </w:hyperlink>
+      <w:r>
+        <w:rPr>
+          <w:rStyle w:val="Internet"/>
+          <w:strike w:val="false"/>
+          <w:dstrike w:val="false"/>
+          <w:u w:val="none"/>
+          <w:effect w:val="none"/>
+        </w:rPr>
+        <w:t>Denavit-Hartenberg convention</w:t>
+      </w:r>
       <w:r>
         <w:rPr/>
         <w:t> to define the intermediate links. Specifically, it says that the Z axis should be in the direction of the joint axis.</w:t>
@@ -3665,7 +3663,7 @@
                     </pic:cNvPicPr>
                   </pic:nvPicPr>
                   <pic:blipFill>
-                    <a:blip r:embed="rId11"/>
+                    <a:blip r:embed="rId10"/>
                     <a:stretch>
                       <a:fillRect/>
                     </a:stretch>
@@ -3956,7 +3954,7 @@
                     </pic:cNvPicPr>
                   </pic:nvPicPr>
                   <pic:blipFill>
-                    <a:blip r:embed="rId12"/>
+                    <a:blip r:embed="rId11"/>
                     <a:stretch>
                       <a:fillRect/>
                     </a:stretch>
@@ -4305,7 +4303,7 @@
         <w:ind w:left="0" w:right="0" w:hanging="0"/>
         <w:rPr/>
       </w:pPr>
-      <w:hyperlink r:id="rId13">
+      <w:hyperlink r:id="rId12">
         <w:bookmarkStart w:id="16" w:name="656a"/>
         <w:bookmarkEnd w:id="16"/>
         <w:r>
@@ -5901,7 +5899,7 @@
                     </pic:cNvPicPr>
                   </pic:nvPicPr>
                   <pic:blipFill>
-                    <a:blip r:embed="rId14"/>
+                    <a:blip r:embed="rId13"/>
                     <a:stretch>
                       <a:fillRect/>
                     </a:stretch>
@@ -6779,7 +6777,7 @@
         <w:rPr/>
         <w:t>Code is available on </w:t>
       </w:r>
-      <w:hyperlink r:id="rId15">
+      <w:hyperlink r:id="rId14">
         <w:r>
           <w:rPr>
             <w:rStyle w:val="Internet"/>
@@ -6876,8 +6874,8 @@
                 <w:sz w:val="18"/>
               </w:rPr>
             </w:pPr>
-            <w:bookmarkStart w:id="50" w:name="file-fksnippet-cpp-L2"/>
-            <w:bookmarkStart w:id="51" w:name="file-fksnippet-cpp-LC1"/>
+            <w:bookmarkStart w:id="50" w:name="file-fksnippet-cpp-LC1"/>
+            <w:bookmarkStart w:id="51" w:name="file-fksnippet-cpp-L2"/>
             <w:bookmarkEnd w:id="50"/>
             <w:bookmarkEnd w:id="51"/>
             <w:r>
@@ -9776,6 +9774,89 @@
       </w:pPr>
       <w:r>
         <w:rPr/>
+        <w:t>参考文档：</w:t>
+      </w:r>
+    </w:p>
+    <w:p>
+      <w:pPr>
+        <w:pStyle w:val="Normal"/>
+        <w:spacing w:before="0" w:after="283"/>
+        <w:jc w:val="left"/>
+        <w:rPr/>
+      </w:pPr>
+      <w:r>
+        <w:rPr/>
+        <w:t>https://medium.com/@sarvagya.vaish/forward-kinematics-using-orocos-kdl-da7035f9c8e</w:t>
+      </w:r>
+    </w:p>
+    <w:p>
+      <w:pPr>
+        <w:pStyle w:val="Normal"/>
+        <w:spacing w:before="0" w:after="283"/>
+        <w:jc w:val="left"/>
+        <w:rPr/>
+      </w:pPr>
+      <w:r>
+        <w:rPr/>
+        <w:t>http://wiki.icub.org/wiki/KDL-simple</w:t>
+      </w:r>
+    </w:p>
+    <w:p>
+      <w:pPr>
+        <w:pStyle w:val="Normal"/>
+        <w:spacing w:before="0" w:after="283"/>
+        <w:jc w:val="left"/>
+        <w:rPr/>
+      </w:pPr>
+      <w:r>
+        <w:rPr/>
+      </w:r>
+    </w:p>
+    <w:p>
+      <w:pPr>
+        <w:pStyle w:val="Normal"/>
+        <w:spacing w:before="0" w:after="283"/>
+        <w:jc w:val="left"/>
+        <w:rPr/>
+      </w:pPr>
+      <w:r>
+        <w:rPr/>
+        <w:t>http://blog.csdn.net/yaked/article/details/45621517</w:t>
+      </w:r>
+    </w:p>
+    <w:p>
+      <w:pPr>
+        <w:pStyle w:val="Normal"/>
+        <w:spacing w:before="0" w:after="283"/>
+        <w:jc w:val="left"/>
+        <w:rPr/>
+      </w:pPr>
+      <w:r>
+        <w:rPr/>
+      </w:r>
+    </w:p>
+    <w:p>
+      <w:pPr>
+        <w:pStyle w:val="Normal"/>
+        <w:spacing w:before="0" w:after="283"/>
+        <w:jc w:val="left"/>
+        <w:rPr/>
+      </w:pPr>
+      <w:r>
+        <w:rPr/>
+        <w:t>https://github.com/DarrenTsung/inverse-kinematics</w:t>
+      </w:r>
+    </w:p>
+    <w:p>
+      <w:pPr>
+        <w:pStyle w:val="Normal"/>
+        <w:spacing w:before="0" w:after="283"/>
+        <w:jc w:val="left"/>
+        <w:rPr/>
+      </w:pPr>
+      <w:r>
+        <w:rPr/>
+        <w:t>http://www-scf.usc.edu/~mengpanh/ikccd.html</w:t>
       </w:r>
     </w:p>
     <w:sectPr>
@@ -10848,6 +10929,272 @@
       <w:rFonts w:cs="OpenSymbol"/>
     </w:rPr>
   </w:style>
+  <w:style w:type="character" w:styleId="ListLabel37">
+    <w:name w:val="ListLabel 37"/>
+    <w:qFormat/>
+    <w:rPr>
+      <w:rFonts w:ascii="medium-content-sans-serif-font;Lucida Grande;Lucida Sans Unicode;Lucida Sans;Geneva;Arial;sans-serif" w:hAnsi="medium-content-sans-serif-font;Lucida Grande;Lucida Sans Unicode;Lucida Sans;Geneva;Arial;sans-serif" w:cs="OpenSymbol"/>
+      <w:b w:val="false"/>
+      <w:sz w:val="21"/>
+    </w:rPr>
+  </w:style>
+  <w:style w:type="character" w:styleId="ListLabel38">
+    <w:name w:val="ListLabel 38"/>
+    <w:qFormat/>
+    <w:rPr>
+      <w:rFonts w:cs="OpenSymbol"/>
+    </w:rPr>
+  </w:style>
+  <w:style w:type="character" w:styleId="ListLabel39">
+    <w:name w:val="ListLabel 39"/>
+    <w:qFormat/>
+    <w:rPr>
+      <w:rFonts w:cs="OpenSymbol"/>
+    </w:rPr>
+  </w:style>
+  <w:style w:type="character" w:styleId="ListLabel40">
+    <w:name w:val="ListLabel 40"/>
+    <w:qFormat/>
+    <w:rPr>
+      <w:rFonts w:cs="OpenSymbol"/>
+    </w:rPr>
+  </w:style>
+  <w:style w:type="character" w:styleId="ListLabel41">
+    <w:name w:val="ListLabel 41"/>
+    <w:qFormat/>
+    <w:rPr>
+      <w:rFonts w:cs="OpenSymbol"/>
+    </w:rPr>
+  </w:style>
+  <w:style w:type="character" w:styleId="ListLabel42">
+    <w:name w:val="ListLabel 42"/>
+    <w:qFormat/>
+    <w:rPr>
+      <w:rFonts w:cs="OpenSymbol"/>
+    </w:rPr>
+  </w:style>
+  <w:style w:type="character" w:styleId="ListLabel43">
+    <w:name w:val="ListLabel 43"/>
+    <w:qFormat/>
+    <w:rPr>
+      <w:rFonts w:cs="OpenSymbol"/>
+    </w:rPr>
+  </w:style>
+  <w:style w:type="character" w:styleId="ListLabel44">
+    <w:name w:val="ListLabel 44"/>
+    <w:qFormat/>
+    <w:rPr>
+      <w:rFonts w:cs="OpenSymbol"/>
+    </w:rPr>
+  </w:style>
+  <w:style w:type="character" w:styleId="ListLabel45">
+    <w:name w:val="ListLabel 45"/>
+    <w:qFormat/>
+    <w:rPr>
+      <w:rFonts w:cs="OpenSymbol"/>
+    </w:rPr>
+  </w:style>
+  <w:style w:type="character" w:styleId="ListLabel46">
+    <w:name w:val="ListLabel 46"/>
+    <w:qFormat/>
+    <w:rPr>
+      <w:rFonts w:ascii="medium-ui-sans-serif-text-font;apple-system;BlinkMacSystemFont;Segoe UI;Roboto;Oxygen;Ubuntu;Cantarell;Open Sans;Helvetica Neue;sans-serif" w:hAnsi="medium-ui-sans-serif-text-font;apple-system;BlinkMacSystemFont;Segoe UI;Roboto;Oxygen;Ubuntu;Cantarell;Open Sans;Helvetica Neue;sans-serif" w:cs="OpenSymbol"/>
+      <w:b w:val="false"/>
+      <w:sz w:val="27"/>
+    </w:rPr>
+  </w:style>
+  <w:style w:type="character" w:styleId="ListLabel47">
+    <w:name w:val="ListLabel 47"/>
+    <w:qFormat/>
+    <w:rPr>
+      <w:rFonts w:cs="OpenSymbol"/>
+    </w:rPr>
+  </w:style>
+  <w:style w:type="character" w:styleId="ListLabel48">
+    <w:name w:val="ListLabel 48"/>
+    <w:qFormat/>
+    <w:rPr>
+      <w:rFonts w:cs="OpenSymbol"/>
+    </w:rPr>
+  </w:style>
+  <w:style w:type="character" w:styleId="ListLabel49">
+    <w:name w:val="ListLabel 49"/>
+    <w:qFormat/>
+    <w:rPr>
+      <w:rFonts w:cs="OpenSymbol"/>
+    </w:rPr>
+  </w:style>
+  <w:style w:type="character" w:styleId="ListLabel50">
+    <w:name w:val="ListLabel 50"/>
+    <w:qFormat/>
+    <w:rPr>
+      <w:rFonts w:cs="OpenSymbol"/>
+    </w:rPr>
+  </w:style>
+  <w:style w:type="character" w:styleId="ListLabel51">
+    <w:name w:val="ListLabel 51"/>
+    <w:qFormat/>
+    <w:rPr>
+      <w:rFonts w:cs="OpenSymbol"/>
+    </w:rPr>
+  </w:style>
+  <w:style w:type="character" w:styleId="ListLabel52">
+    <w:name w:val="ListLabel 52"/>
+    <w:qFormat/>
+    <w:rPr>
+      <w:rFonts w:cs="OpenSymbol"/>
+    </w:rPr>
+  </w:style>
+  <w:style w:type="character" w:styleId="ListLabel53">
+    <w:name w:val="ListLabel 53"/>
+    <w:qFormat/>
+    <w:rPr>
+      <w:rFonts w:cs="OpenSymbol"/>
+    </w:rPr>
+  </w:style>
+  <w:style w:type="character" w:styleId="ListLabel54">
+    <w:name w:val="ListLabel 54"/>
+    <w:qFormat/>
+    <w:rPr>
+      <w:rFonts w:cs="OpenSymbol"/>
+    </w:rPr>
+  </w:style>
+  <w:style w:type="character" w:styleId="ListLabel55">
+    <w:name w:val="ListLabel 55"/>
+    <w:qFormat/>
+    <w:rPr>
+      <w:rFonts w:cs="OpenSymbol"/>
+    </w:rPr>
+  </w:style>
+  <w:style w:type="character" w:styleId="ListLabel56">
+    <w:name w:val="ListLabel 56"/>
+    <w:qFormat/>
+    <w:rPr>
+      <w:rFonts w:cs="OpenSymbol"/>
+    </w:rPr>
+  </w:style>
+  <w:style w:type="character" w:styleId="ListLabel57">
+    <w:name w:val="ListLabel 57"/>
+    <w:qFormat/>
+    <w:rPr>
+      <w:rFonts w:cs="OpenSymbol"/>
+    </w:rPr>
+  </w:style>
+  <w:style w:type="character" w:styleId="ListLabel58">
+    <w:name w:val="ListLabel 58"/>
+    <w:qFormat/>
+    <w:rPr>
+      <w:rFonts w:cs="OpenSymbol"/>
+    </w:rPr>
+  </w:style>
+  <w:style w:type="character" w:styleId="ListLabel59">
+    <w:name w:val="ListLabel 59"/>
+    <w:qFormat/>
+    <w:rPr>
+      <w:rFonts w:cs="OpenSymbol"/>
+    </w:rPr>
+  </w:style>
+  <w:style w:type="character" w:styleId="ListLabel60">
+    <w:name w:val="ListLabel 60"/>
+    <w:qFormat/>
+    <w:rPr>
+      <w:rFonts w:cs="OpenSymbol"/>
+    </w:rPr>
+  </w:style>
+  <w:style w:type="character" w:styleId="ListLabel61">
+    <w:name w:val="ListLabel 61"/>
+    <w:qFormat/>
+    <w:rPr>
+      <w:rFonts w:cs="OpenSymbol"/>
+    </w:rPr>
+  </w:style>
+  <w:style w:type="character" w:styleId="ListLabel62">
+    <w:name w:val="ListLabel 62"/>
+    <w:qFormat/>
+    <w:rPr>
+      <w:rFonts w:cs="OpenSymbol"/>
+    </w:rPr>
+  </w:style>
+  <w:style w:type="character" w:styleId="ListLabel63">
+    <w:name w:val="ListLabel 63"/>
+    <w:qFormat/>
+    <w:rPr>
+      <w:rFonts w:cs="OpenSymbol"/>
+    </w:rPr>
+  </w:style>
+  <w:style w:type="character" w:styleId="ListLabel64">
+    <w:name w:val="ListLabel 64"/>
+    <w:qFormat/>
+    <w:rPr>
+      <w:rFonts w:ascii="medium-ui-sans-serif-text-font;apple-system;BlinkMacSystemFont;Segoe UI;Roboto;Oxygen;Ubuntu;Cantarell;Open Sans;Helvetica Neue;sans-serif" w:hAnsi="medium-ui-sans-serif-text-font;apple-system;BlinkMacSystemFont;Segoe UI;Roboto;Oxygen;Ubuntu;Cantarell;Open Sans;Helvetica Neue;sans-serif" w:cs="OpenSymbol"/>
+      <w:b w:val="false"/>
+      <w:sz w:val="27"/>
+    </w:rPr>
+  </w:style>
+  <w:style w:type="character" w:styleId="ListLabel65">
+    <w:name w:val="ListLabel 65"/>
+    <w:qFormat/>
+    <w:rPr>
+      <w:rFonts w:cs="OpenSymbol"/>
+    </w:rPr>
+  </w:style>
+  <w:style w:type="character" w:styleId="ListLabel66">
+    <w:name w:val="ListLabel 66"/>
+    <w:qFormat/>
+    <w:rPr>
+      <w:rFonts w:cs="OpenSymbol"/>
+    </w:rPr>
+  </w:style>
+  <w:style w:type="character" w:styleId="ListLabel67">
+    <w:name w:val="ListLabel 67"/>
+    <w:qFormat/>
+    <w:rPr>
+      <w:rFonts w:cs="OpenSymbol"/>
+    </w:rPr>
+  </w:style>
+  <w:style w:type="character" w:styleId="ListLabel68">
+    <w:name w:val="ListLabel 68"/>
+    <w:qFormat/>
+    <w:rPr>
+      <w:rFonts w:cs="OpenSymbol"/>
+    </w:rPr>
+  </w:style>
+  <w:style w:type="character" w:styleId="ListLabel69">
+    <w:name w:val="ListLabel 69"/>
+    <w:qFormat/>
+    <w:rPr>
+      <w:rFonts w:cs="OpenSymbol"/>
+    </w:rPr>
+  </w:style>
+  <w:style w:type="character" w:styleId="ListLabel70">
+    <w:name w:val="ListLabel 70"/>
+    <w:qFormat/>
+    <w:rPr>
+      <w:rFonts w:cs="OpenSymbol"/>
+    </w:rPr>
+  </w:style>
+  <w:style w:type="character" w:styleId="ListLabel71">
+    <w:name w:val="ListLabel 71"/>
+    <w:qFormat/>
+    <w:rPr>
+      <w:rFonts w:cs="OpenSymbol"/>
+    </w:rPr>
+  </w:style>
+  <w:style w:type="character" w:styleId="ListLabel72">
+    <w:name w:val="ListLabel 72"/>
+    <w:qFormat/>
+    <w:rPr>
+      <w:rFonts w:cs="OpenSymbol"/>
+    </w:rPr>
+  </w:style>
+  <w:style w:type="character" w:styleId="Internet1">
+    <w:name w:val="访问过的 Internet 链接"/>
+    <w:rPr>
+      <w:color w:val="800000"/>
+      <w:u w:val="single"/>
+      <w:lang w:val="zxx" w:eastAsia="zxx" w:bidi="zxx"/>
+    </w:rPr>
+  </w:style>
   <w:style w:type="paragraph" w:styleId="Style14">
     <w:name w:val="标题"/>
     <w:basedOn w:val="Normal"/>

</xml_diff>